<commit_message>
Made proper conditional for insert sort call
</commit_message>
<xml_diff>
--- a/project1/q3-q7.docx
+++ b/project1/q3-q7.docx
@@ -133,8 +133,177 @@
         </w:rPr>
         <w:t xml:space="preserve"> variable to itself instead of setting it to the other process is incorrect because </w:t>
       </w:r>
+      <w:r>
+        <w:rPr>
+          <w:rFonts w:ascii="Times New Roman" w:hAnsi="Times New Roman" w:cs="Times New Roman"/>
+          <w:sz w:val="24"/>
+          <w:szCs w:val="24"/>
+        </w:rPr>
+        <w:t xml:space="preserve">it allows the other process to </w:t>
+      </w:r>
+      <w:r>
+        <w:rPr>
+          <w:rFonts w:ascii="Times New Roman" w:hAnsi="Times New Roman" w:cs="Times New Roman"/>
+          <w:sz w:val="24"/>
+          <w:szCs w:val="24"/>
+        </w:rPr>
+        <w:t xml:space="preserve">successfully request the critical section </w:t>
+      </w:r>
+      <w:r>
+        <w:rPr>
+          <w:rFonts w:ascii="Times New Roman" w:hAnsi="Times New Roman" w:cs="Times New Roman"/>
+          <w:sz w:val="24"/>
+          <w:szCs w:val="24"/>
+        </w:rPr>
+        <w:t>(</w:t>
+      </w:r>
+      <w:r>
+        <w:rPr>
+          <w:rFonts w:ascii="Times New Roman" w:hAnsi="Times New Roman" w:cs="Times New Roman"/>
+          <w:b/>
+          <w:sz w:val="24"/>
+          <w:szCs w:val="24"/>
+        </w:rPr>
+        <w:t>turn ==</w:t>
+      </w:r>
+      <w:r>
+        <w:rPr>
+          <w:rFonts w:ascii="Times New Roman" w:hAnsi="Times New Roman" w:cs="Times New Roman"/>
+          <w:sz w:val="24"/>
+          <w:szCs w:val="24"/>
+        </w:rPr>
+        <w:t xml:space="preserve"> </w:t>
+      </w:r>
+      <w:r>
+        <w:rPr>
+          <w:rFonts w:ascii="Times New Roman" w:hAnsi="Times New Roman" w:cs="Times New Roman"/>
+          <w:b/>
+          <w:sz w:val="24"/>
+          <w:szCs w:val="24"/>
+        </w:rPr>
+        <w:t>j</w:t>
+      </w:r>
+      <w:r>
+        <w:rPr>
+          <w:rFonts w:ascii="Times New Roman" w:hAnsi="Times New Roman" w:cs="Times New Roman"/>
+          <w:sz w:val="24"/>
+          <w:szCs w:val="24"/>
+        </w:rPr>
+        <w:t xml:space="preserve"> isn’t satisfied) </w:t>
+      </w:r>
+      <w:r>
+        <w:rPr>
+          <w:rFonts w:ascii="Times New Roman" w:hAnsi="Times New Roman" w:cs="Times New Roman"/>
+          <w:sz w:val="24"/>
+          <w:szCs w:val="24"/>
+        </w:rPr>
+        <w:t>while</w:t>
+      </w:r>
+      <w:r>
+        <w:rPr>
+          <w:rFonts w:ascii="Times New Roman" w:hAnsi="Times New Roman" w:cs="Times New Roman"/>
+          <w:sz w:val="24"/>
+          <w:szCs w:val="24"/>
+        </w:rPr>
+        <w:t xml:space="preserve"> the initial process might still be executing the critical section code. Thus, this breaks the property of mutual exclusion.</w:t>
+      </w:r>
+    </w:p>
+    <w:p>
+      <w:pPr>
+        <w:pStyle w:val="ListParagraph"/>
+        <w:numPr>
+          <w:ilvl w:val="1"/>
+          <w:numId w:val="1"/>
+        </w:numPr>
+        <w:spacing w:after="0" w:line="240" w:lineRule="auto"/>
+        <w:rPr>
+          <w:rFonts w:ascii="Times New Roman" w:hAnsi="Times New Roman" w:cs="Times New Roman"/>
+          <w:sz w:val="24"/>
+          <w:szCs w:val="24"/>
+        </w:rPr>
+      </w:pPr>
+      <w:r>
+        <w:rPr>
+          <w:rFonts w:ascii="Times New Roman" w:hAnsi="Times New Roman" w:cs="Times New Roman"/>
+          <w:sz w:val="24"/>
+          <w:szCs w:val="24"/>
+        </w:rPr>
+        <w:t xml:space="preserve">A process setting the </w:t>
+      </w:r>
+      <w:r>
+        <w:rPr>
+          <w:rFonts w:ascii="Times New Roman" w:hAnsi="Times New Roman" w:cs="Times New Roman"/>
+          <w:b/>
+          <w:sz w:val="24"/>
+          <w:szCs w:val="24"/>
+        </w:rPr>
+        <w:t>turn</w:t>
+      </w:r>
+      <w:r>
+        <w:rPr>
+          <w:rFonts w:ascii="Times New Roman" w:hAnsi="Times New Roman" w:cs="Times New Roman"/>
+          <w:sz w:val="24"/>
+          <w:szCs w:val="24"/>
+        </w:rPr>
+        <w:t xml:space="preserve"> variable before setting the </w:t>
+      </w:r>
+      <w:r>
+        <w:rPr>
+          <w:rFonts w:ascii="Times New Roman" w:hAnsi="Times New Roman" w:cs="Times New Roman"/>
+          <w:b/>
+          <w:sz w:val="24"/>
+          <w:szCs w:val="24"/>
+        </w:rPr>
+        <w:t>wantCS</w:t>
+      </w:r>
       <w:bookmarkStart w:id="0" w:name="_GoBack"/>
       <w:bookmarkEnd w:id="0"/>
+      <w:r>
+        <w:rPr>
+          <w:rFonts w:ascii="Times New Roman" w:hAnsi="Times New Roman" w:cs="Times New Roman"/>
+          <w:sz w:val="24"/>
+          <w:szCs w:val="24"/>
+        </w:rPr>
+        <w:t xml:space="preserve"> variable is incorrect because </w:t>
+      </w:r>
+    </w:p>
+    <w:p>
+      <w:pPr>
+        <w:pStyle w:val="ListParagraph"/>
+        <w:numPr>
+          <w:ilvl w:val="0"/>
+          <w:numId w:val="1"/>
+        </w:numPr>
+        <w:spacing w:after="0" w:line="240" w:lineRule="auto"/>
+        <w:rPr>
+          <w:rFonts w:ascii="Times New Roman" w:hAnsi="Times New Roman" w:cs="Times New Roman"/>
+          <w:sz w:val="24"/>
+          <w:szCs w:val="24"/>
+        </w:rPr>
+      </w:pPr>
+      <w:r>
+        <w:rPr>
+          <w:rFonts w:ascii="Times New Roman" w:hAnsi="Times New Roman" w:cs="Times New Roman"/>
+          <w:sz w:val="24"/>
+          <w:szCs w:val="24"/>
+        </w:rPr>
+        <w:t>Show that the bakery algorithm does not work in the absence of choosing variables:</w:t>
+      </w:r>
+    </w:p>
+    <w:p>
+      <w:pPr>
+        <w:pStyle w:val="ListParagraph"/>
+        <w:numPr>
+          <w:ilvl w:val="0"/>
+          <w:numId w:val="2"/>
+        </w:numPr>
+        <w:spacing w:after="0" w:line="240" w:lineRule="auto"/>
+        <w:rPr>
+          <w:rFonts w:ascii="Times New Roman" w:hAnsi="Times New Roman" w:cs="Times New Roman"/>
+          <w:sz w:val="24"/>
+          <w:szCs w:val="24"/>
+        </w:rPr>
+      </w:pPr>
     </w:p>
     <w:sectPr>
       <w:pgSz w:w="12240" w:h="15840"/>
@@ -149,6 +318,119 @@
 <file path=word/numbering.xml><?xml version="1.0" encoding="utf-8"?>
 <w:numbering xmlns:wpc="http://schemas.microsoft.com/office/word/2010/wordprocessingCanvas" xmlns:mc="http://schemas.openxmlformats.org/markup-compatibility/2006" xmlns:o="urn:schemas-microsoft-com:office:office" xmlns:r="http://schemas.openxmlformats.org/officeDocument/2006/relationships" xmlns:m="http://schemas.openxmlformats.org/officeDocument/2006/math" xmlns:v="urn:schemas-microsoft-com:vml" xmlns:wp14="http://schemas.microsoft.com/office/word/2010/wordprocessingDrawing" xmlns:wp="http://schemas.openxmlformats.org/drawingml/2006/wordprocessingDrawing" xmlns:w10="urn:schemas-microsoft-com:office:word" xmlns:w="http://schemas.openxmlformats.org/wordprocessingml/2006/main" xmlns:w14="http://schemas.microsoft.com/office/word/2010/wordml" xmlns:wpg="http://schemas.microsoft.com/office/word/2010/wordprocessingGroup" xmlns:wpi="http://schemas.microsoft.com/office/word/2010/wordprocessingInk" xmlns:wne="http://schemas.microsoft.com/office/word/2006/wordml" xmlns:wps="http://schemas.microsoft.com/office/word/2010/wordprocessingShape" mc:Ignorable="w14 wp14">
   <w:abstractNum w:abstractNumId="0">
+    <w:nsid w:val="1DDB22FA"/>
+    <w:multiLevelType w:val="hybridMultilevel"/>
+    <w:tmpl w:val="0890F02A"/>
+    <w:lvl w:ilvl="0" w:tplc="04090001">
+      <w:start w:val="1"/>
+      <w:numFmt w:val="bullet"/>
+      <w:lvlText w:val=""/>
+      <w:lvlJc w:val="left"/>
+      <w:pPr>
+        <w:ind w:left="1080" w:hanging="360"/>
+      </w:pPr>
+      <w:rPr>
+        <w:rFonts w:ascii="Symbol" w:hAnsi="Symbol" w:hint="default"/>
+      </w:rPr>
+    </w:lvl>
+    <w:lvl w:ilvl="1" w:tplc="04090003" w:tentative="1">
+      <w:start w:val="1"/>
+      <w:numFmt w:val="bullet"/>
+      <w:lvlText w:val="o"/>
+      <w:lvlJc w:val="left"/>
+      <w:pPr>
+        <w:ind w:left="1800" w:hanging="360"/>
+      </w:pPr>
+      <w:rPr>
+        <w:rFonts w:ascii="Courier New" w:hAnsi="Courier New" w:cs="Courier New" w:hint="default"/>
+      </w:rPr>
+    </w:lvl>
+    <w:lvl w:ilvl="2" w:tplc="04090005" w:tentative="1">
+      <w:start w:val="1"/>
+      <w:numFmt w:val="bullet"/>
+      <w:lvlText w:val=""/>
+      <w:lvlJc w:val="left"/>
+      <w:pPr>
+        <w:ind w:left="2520" w:hanging="360"/>
+      </w:pPr>
+      <w:rPr>
+        <w:rFonts w:ascii="Wingdings" w:hAnsi="Wingdings" w:hint="default"/>
+      </w:rPr>
+    </w:lvl>
+    <w:lvl w:ilvl="3" w:tplc="04090001" w:tentative="1">
+      <w:start w:val="1"/>
+      <w:numFmt w:val="bullet"/>
+      <w:lvlText w:val=""/>
+      <w:lvlJc w:val="left"/>
+      <w:pPr>
+        <w:ind w:left="3240" w:hanging="360"/>
+      </w:pPr>
+      <w:rPr>
+        <w:rFonts w:ascii="Symbol" w:hAnsi="Symbol" w:hint="default"/>
+      </w:rPr>
+    </w:lvl>
+    <w:lvl w:ilvl="4" w:tplc="04090003" w:tentative="1">
+      <w:start w:val="1"/>
+      <w:numFmt w:val="bullet"/>
+      <w:lvlText w:val="o"/>
+      <w:lvlJc w:val="left"/>
+      <w:pPr>
+        <w:ind w:left="3960" w:hanging="360"/>
+      </w:pPr>
+      <w:rPr>
+        <w:rFonts w:ascii="Courier New" w:hAnsi="Courier New" w:cs="Courier New" w:hint="default"/>
+      </w:rPr>
+    </w:lvl>
+    <w:lvl w:ilvl="5" w:tplc="04090005" w:tentative="1">
+      <w:start w:val="1"/>
+      <w:numFmt w:val="bullet"/>
+      <w:lvlText w:val=""/>
+      <w:lvlJc w:val="left"/>
+      <w:pPr>
+        <w:ind w:left="4680" w:hanging="360"/>
+      </w:pPr>
+      <w:rPr>
+        <w:rFonts w:ascii="Wingdings" w:hAnsi="Wingdings" w:hint="default"/>
+      </w:rPr>
+    </w:lvl>
+    <w:lvl w:ilvl="6" w:tplc="04090001" w:tentative="1">
+      <w:start w:val="1"/>
+      <w:numFmt w:val="bullet"/>
+      <w:lvlText w:val=""/>
+      <w:lvlJc w:val="left"/>
+      <w:pPr>
+        <w:ind w:left="5400" w:hanging="360"/>
+      </w:pPr>
+      <w:rPr>
+        <w:rFonts w:ascii="Symbol" w:hAnsi="Symbol" w:hint="default"/>
+      </w:rPr>
+    </w:lvl>
+    <w:lvl w:ilvl="7" w:tplc="04090003" w:tentative="1">
+      <w:start w:val="1"/>
+      <w:numFmt w:val="bullet"/>
+      <w:lvlText w:val="o"/>
+      <w:lvlJc w:val="left"/>
+      <w:pPr>
+        <w:ind w:left="6120" w:hanging="360"/>
+      </w:pPr>
+      <w:rPr>
+        <w:rFonts w:ascii="Courier New" w:hAnsi="Courier New" w:cs="Courier New" w:hint="default"/>
+      </w:rPr>
+    </w:lvl>
+    <w:lvl w:ilvl="8" w:tplc="04090005" w:tentative="1">
+      <w:start w:val="1"/>
+      <w:numFmt w:val="bullet"/>
+      <w:lvlText w:val=""/>
+      <w:lvlJc w:val="left"/>
+      <w:pPr>
+        <w:ind w:left="6840" w:hanging="360"/>
+      </w:pPr>
+      <w:rPr>
+        <w:rFonts w:ascii="Wingdings" w:hAnsi="Wingdings" w:hint="default"/>
+      </w:rPr>
+    </w:lvl>
+  </w:abstractNum>
+  <w:abstractNum w:abstractNumId="1">
     <w:nsid w:val="6C055454"/>
     <w:multiLevelType w:val="hybridMultilevel"/>
     <w:tmpl w:val="1A92AC6C"/>
@@ -238,6 +520,9 @@
     </w:lvl>
   </w:abstractNum>
   <w:num w:numId="1">
+    <w:abstractNumId w:val="1"/>
+  </w:num>
+  <w:num w:numId="2">
     <w:abstractNumId w:val="0"/>
   </w:num>
 </w:numbering>

</xml_diff>